<commit_message>
Misc Changes of Blueprints and Game Pitch
</commit_message>
<xml_diff>
--- a/Design/Predator Project Unreal Game Pitch.docx
+++ b/Design/Predator Project Unreal Game Pitch.docx
@@ -9,6 +9,7 @@
           <w:rFonts w:ascii="Avenir Next LT Pro" w:hAnsi="Avenir Next LT Pro"/>
           <w:sz w:val="48"/>
           <w:szCs w:val="48"/>
+          <w:lang w:val="en-US"/>
         </w:rPr>
       </w:pPr>
       <w:r>
@@ -16,11 +17,18 @@
           <w:rFonts w:ascii="Avenir Next LT Pro" w:hAnsi="Avenir Next LT Pro"/>
           <w:sz w:val="48"/>
           <w:szCs w:val="48"/>
+          <w:lang w:val="en-US"/>
         </w:rPr>
         <w:t>Predator Project Unreal – Game Pitch</w:t>
       </w:r>
     </w:p>
-    <w:p/>
+    <w:p>
+      <w:pPr>
+        <w:rPr>
+          <w:lang w:val="en-US"/>
+        </w:rPr>
+      </w:pPr>
+    </w:p>
     <w:p>
       <w:pPr>
         <w:rPr>
@@ -579,22 +587,13 @@
       </w:pPr>
     </w:p>
     <w:p>
-      <w:pPr>
-        <w:rPr>
-          <w:lang w:val="en-US"/>
-        </w:rPr>
-      </w:pPr>
       <w:r>
         <w:rPr>
           <w:u w:val="single"/>
-          <w:lang w:val="en-US"/>
         </w:rPr>
         <w:t>Intentions</w:t>
       </w:r>
       <w:r>
-        <w:rPr>
-          <w:lang w:val="en-US"/>
-        </w:rPr>
         <w:t xml:space="preserve"> :</w:t>
       </w:r>
     </w:p>
@@ -906,6 +905,12 @@
         <w:rPr>
           <w:lang w:val="en-US"/>
         </w:rPr>
+        <w:t xml:space="preserve">// TODO </w:t>
+      </w:r>
+      <w:r>
+        <w:rPr>
+          <w:lang w:val="en-US"/>
+        </w:rPr>
         <w:t>Hiding Places</w:t>
       </w:r>
     </w:p>
@@ -1404,46 +1409,75 @@
       </w:r>
     </w:p>
     <w:p>
-      <w:r>
-        <w:t>// T</w:t>
-      </w:r>
-      <w:r>
-        <w:t>ODO</w:t>
-      </w:r>
-    </w:p>
-    <w:p/>
-    <w:p>
-      <w:pPr>
-        <w:rPr>
-          <w:b/>
-          <w:bCs/>
-        </w:rPr>
-      </w:pPr>
-      <w:r>
-        <w:rPr>
-          <w:b/>
-          <w:bCs/>
+      <w:pPr>
+        <w:rPr>
+          <w:lang w:val="es-ES"/>
+        </w:rPr>
+      </w:pPr>
+      <w:r>
+        <w:rPr>
+          <w:lang w:val="es-ES"/>
+        </w:rPr>
+        <w:t>// TODO</w:t>
+      </w:r>
+    </w:p>
+    <w:p>
+      <w:pPr>
+        <w:rPr>
+          <w:lang w:val="es-ES"/>
+        </w:rPr>
+      </w:pPr>
+    </w:p>
+    <w:p>
+      <w:pPr>
+        <w:rPr>
+          <w:b/>
+          <w:bCs/>
+          <w:lang w:val="es-ES"/>
+        </w:rPr>
+      </w:pPr>
+      <w:r>
+        <w:rPr>
+          <w:b/>
+          <w:bCs/>
+          <w:lang w:val="es-ES"/>
         </w:rPr>
         <w:t>Player Abilities :</w:t>
       </w:r>
     </w:p>
     <w:p>
-      <w:r>
+      <w:pPr>
+        <w:rPr>
+          <w:lang w:val="es-ES"/>
+        </w:rPr>
+      </w:pPr>
+      <w:r>
+        <w:rPr>
+          <w:lang w:val="es-ES"/>
+        </w:rPr>
         <w:t>// TODO</w:t>
       </w:r>
     </w:p>
-    <w:p/>
-    <w:p>
-      <w:pPr>
-        <w:rPr>
-          <w:b/>
-          <w:bCs/>
-        </w:rPr>
-      </w:pPr>
-      <w:r>
-        <w:rPr>
-          <w:b/>
-          <w:bCs/>
+    <w:p>
+      <w:pPr>
+        <w:rPr>
+          <w:lang w:val="es-ES"/>
+        </w:rPr>
+      </w:pPr>
+    </w:p>
+    <w:p>
+      <w:pPr>
+        <w:rPr>
+          <w:b/>
+          <w:bCs/>
+          <w:lang w:val="es-ES"/>
+        </w:rPr>
+      </w:pPr>
+      <w:r>
+        <w:rPr>
+          <w:b/>
+          <w:bCs/>
+          <w:lang w:val="es-ES"/>
         </w:rPr>
         <w:t>Environmental Interactions :</w:t>
       </w:r>

</xml_diff>